<commit_message>
update 3 doc files for new screen shots
</commit_message>
<xml_diff>
--- a/GildedRose-Refactoring-Kata/Team2_A2_EmergSFW6733_READ_ME.docx
+++ b/GildedRose-Refactoring-Kata/Team2_A2_EmergSFW6733_READ_ME.docx
@@ -25,8 +25,6 @@
       <w:r>
         <w:t xml:space="preserve">  </w:t>
       </w:r>
-      <w:bookmarkStart w:id="0" w:name="_GoBack"/>
-      <w:bookmarkEnd w:id="0"/>
     </w:p>
     <w:p/>
     <w:p>
@@ -1907,6 +1905,30 @@
                 <w:szCs w:val="24"/>
               </w:rPr>
             </w:pPr>
+          </w:p>
+          <w:p>
+            <w:pPr>
+              <w:pStyle w:val="ListParagraph"/>
+              <w:textAlignment w:val="center"/>
+              <w:rPr>
+                <w:rFonts w:ascii="Calibri" w:eastAsia="Times New Roman" w:hAnsi="Calibri" w:cs="Calibri"/>
+                <w:color w:val="auto"/>
+                <w:sz w:val="24"/>
+                <w:szCs w:val="24"/>
+              </w:rPr>
+            </w:pPr>
+          </w:p>
+          <w:p>
+            <w:pPr>
+              <w:pStyle w:val="ListParagraph"/>
+              <w:textAlignment w:val="center"/>
+              <w:rPr>
+                <w:rFonts w:ascii="Calibri" w:eastAsia="Times New Roman" w:hAnsi="Calibri" w:cs="Calibri"/>
+                <w:color w:val="auto"/>
+                <w:sz w:val="24"/>
+                <w:szCs w:val="24"/>
+              </w:rPr>
+            </w:pPr>
             <w:r>
               <w:rPr>
                 <w:rFonts w:ascii="Calibri" w:eastAsia="Times New Roman" w:hAnsi="Calibri" w:cs="Calibri"/>
@@ -1917,10 +1939,10 @@
               </w:rPr>
               <w:lastRenderedPageBreak/>
               <w:drawing>
-                <wp:inline distT="0" distB="0" distL="0" distR="0" wp14:anchorId="2A906A05" wp14:editId="281E2BCF">
-                  <wp:extent cx="7762875" cy="4520257"/>
-                  <wp:effectExtent l="0" t="0" r="0" b="0"/>
-                  <wp:docPr id="1" name="Picture 1"/>
+                <wp:inline distT="0" distB="0" distL="0" distR="0" wp14:anchorId="14A57E60" wp14:editId="02C0721D">
+                  <wp:extent cx="9134475" cy="5124450"/>
+                  <wp:effectExtent l="0" t="0" r="9525" b="0"/>
+                  <wp:docPr id="6" name="Picture 6"/>
                   <wp:cNvGraphicFramePr>
                     <a:graphicFrameLocks xmlns:a="http://schemas.openxmlformats.org/drawingml/2006/main" noChangeAspect="1"/>
                   </wp:cNvGraphicFramePr>
@@ -1928,7 +1950,7 @@
                     <a:graphicData uri="http://schemas.openxmlformats.org/drawingml/2006/picture">
                       <pic:pic xmlns:pic="http://schemas.openxmlformats.org/drawingml/2006/picture">
                         <pic:nvPicPr>
-                          <pic:cNvPr id="0" name="Picture 1"/>
+                          <pic:cNvPr id="0" name="Picture 2"/>
                           <pic:cNvPicPr>
                             <a:picLocks noChangeAspect="1" noChangeArrowheads="1"/>
                           </pic:cNvPicPr>
@@ -1949,7 +1971,7 @@
                         <pic:spPr bwMode="auto">
                           <a:xfrm>
                             <a:off x="0" y="0"/>
-                            <a:ext cx="7783239" cy="4532115"/>
+                            <a:ext cx="9134475" cy="5124450"/>
                           </a:xfrm>
                           <a:prstGeom prst="rect">
                             <a:avLst/>
@@ -1977,30 +1999,6 @@
                 <w:szCs w:val="24"/>
               </w:rPr>
             </w:pPr>
-          </w:p>
-          <w:p>
-            <w:pPr>
-              <w:pStyle w:val="ListParagraph"/>
-              <w:textAlignment w:val="center"/>
-              <w:rPr>
-                <w:rFonts w:ascii="Calibri" w:eastAsia="Times New Roman" w:hAnsi="Calibri" w:cs="Calibri"/>
-                <w:color w:val="auto"/>
-                <w:sz w:val="24"/>
-                <w:szCs w:val="24"/>
-              </w:rPr>
-            </w:pPr>
-          </w:p>
-          <w:p>
-            <w:pPr>
-              <w:pStyle w:val="ListParagraph"/>
-              <w:textAlignment w:val="center"/>
-              <w:rPr>
-                <w:rFonts w:ascii="Calibri" w:eastAsia="Times New Roman" w:hAnsi="Calibri" w:cs="Calibri"/>
-                <w:color w:val="auto"/>
-                <w:sz w:val="24"/>
-                <w:szCs w:val="24"/>
-              </w:rPr>
-            </w:pPr>
             <w:r>
               <w:rPr>
                 <w:rFonts w:ascii="Calibri" w:eastAsia="Times New Roman" w:hAnsi="Calibri" w:cs="Calibri"/>
@@ -2011,10 +2009,10 @@
               </w:rPr>
               <w:lastRenderedPageBreak/>
               <w:drawing>
-                <wp:inline distT="0" distB="0" distL="0" distR="0" wp14:anchorId="56098EA8" wp14:editId="23C0A3FA">
-                  <wp:extent cx="9144000" cy="5324475"/>
-                  <wp:effectExtent l="0" t="0" r="0" b="9525"/>
-                  <wp:docPr id="5" name="Picture 5"/>
+                <wp:inline distT="0" distB="0" distL="0" distR="0" wp14:anchorId="0C2A51BD" wp14:editId="25466E72">
+                  <wp:extent cx="9134475" cy="5124450"/>
+                  <wp:effectExtent l="0" t="0" r="9525" b="0"/>
+                  <wp:docPr id="4" name="Picture 4"/>
                   <wp:cNvGraphicFramePr>
                     <a:graphicFrameLocks xmlns:a="http://schemas.openxmlformats.org/drawingml/2006/main" noChangeAspect="1"/>
                   </wp:cNvGraphicFramePr>
@@ -2022,7 +2020,7 @@
                     <a:graphicData uri="http://schemas.openxmlformats.org/drawingml/2006/picture">
                       <pic:pic xmlns:pic="http://schemas.openxmlformats.org/drawingml/2006/picture">
                         <pic:nvPicPr>
-                          <pic:cNvPr id="0" name="Picture 2"/>
+                          <pic:cNvPr id="0" name="Picture 1"/>
                           <pic:cNvPicPr>
                             <a:picLocks noChangeAspect="1" noChangeArrowheads="1"/>
                           </pic:cNvPicPr>
@@ -2043,7 +2041,7 @@
                         <pic:spPr bwMode="auto">
                           <a:xfrm>
                             <a:off x="0" y="0"/>
-                            <a:ext cx="9144000" cy="5324475"/>
+                            <a:ext cx="9134475" cy="5124450"/>
                           </a:xfrm>
                           <a:prstGeom prst="rect">
                             <a:avLst/>
@@ -2141,7 +2139,18 @@
           <w:sz w:val="24"/>
           <w:szCs w:val="24"/>
         </w:rPr>
-        <w:t>Submit the URL of your repo as the solution to this assignment </w:t>
+        <w:t>Submit the URL of your r</w:t>
+      </w:r>
+      <w:bookmarkStart w:id="0" w:name="_GoBack"/>
+      <w:bookmarkEnd w:id="0"/>
+      <w:r>
+        <w:rPr>
+          <w:rFonts w:eastAsia="Times New Roman" w:cs="Arial"/>
+          <w:color w:val="2D3B45"/>
+          <w:sz w:val="24"/>
+          <w:szCs w:val="24"/>
+        </w:rPr>
+        <w:t>epo as the solution to this assignment </w:t>
       </w:r>
       <w:r>
         <w:rPr>

</xml_diff>